<commit_message>
Formatting and Big O notation
Removed some spacing and added big O to Question 11.
</commit_message>
<xml_diff>
--- a/Lab Sheet 3/Question 2(7) psuedo code.docx
+++ b/Lab Sheet 3/Question 2(7) psuedo code.docx
@@ -3,6 +3,7 @@
 <w:document xmlns:wpc="http://schemas.microsoft.com/office/word/2010/wordprocessingCanvas" xmlns:mc="http://schemas.openxmlformats.org/markup-compatibility/2006" xmlns:o="urn:schemas-microsoft-com:office:office" xmlns:r="http://schemas.openxmlformats.org/officeDocument/2006/relationships" xmlns:m="http://schemas.openxmlformats.org/officeDocument/2006/math" xmlns:v="urn:schemas-microsoft-com:vml" xmlns:wp14="http://schemas.microsoft.com/office/word/2010/wordprocessingDrawing" xmlns:wp="http://schemas.openxmlformats.org/drawingml/2006/wordprocessingDrawing" xmlns:w10="urn:schemas-microsoft-com:office:word" xmlns:w="http://schemas.openxmlformats.org/wordprocessingml/2006/main" xmlns:w14="http://schemas.microsoft.com/office/word/2010/wordml" xmlns:w15="http://schemas.microsoft.com/office/word/2012/wordml" xmlns:wpg="http://schemas.microsoft.com/office/word/2010/wordprocessingGroup" xmlns:wpi="http://schemas.microsoft.com/office/word/2010/wordprocessingInk" xmlns:wne="http://schemas.microsoft.com/office/word/2006/wordml" xmlns:wps="http://schemas.microsoft.com/office/word/2010/wordprocessingShape" mc:Ignorable="w14 w15 wp14">
   <w:body>
     <w:p>
+      <w:bookmarkStart w:id="0" w:name="_GoBack"/>
       <w:proofErr w:type="gramStart"/>
       <w:r>
         <w:t>ISPRIME(</w:t>
@@ -98,13 +99,7 @@
         <w:ind w:left="720"/>
       </w:pPr>
       <w:r>
-        <w:t>//</w:t>
-      </w:r>
-      <w:r>
-        <w:t>if there has not been a number which it can be</w:t>
-      </w:r>
-      <w:r>
-        <w:t xml:space="preserve"> divided by without a remainder by before one then it is a prime.</w:t>
+        <w:t>//if there has not been a number which it can be divided by without a remainder by before one then it is a prime.</w:t>
       </w:r>
     </w:p>
     <w:p>
@@ -191,30 +186,15 @@
         <w:ind w:left="720"/>
       </w:pPr>
       <w:r>
-        <w:t>//</w:t>
-      </w:r>
-      <w:r>
-        <w:t xml:space="preserve">if current number cannot be divided by </w:t>
+        <w:t xml:space="preserve">//if current number cannot be divided by </w:t>
       </w:r>
       <w:proofErr w:type="spellStart"/>
       <w:r>
-        <w:t>pos</w:t>
-      </w:r>
-      <w:r>
-        <w:t>sibleFactor</w:t>
+        <w:t>possibleFactor</w:t>
       </w:r>
       <w:proofErr w:type="spellEnd"/>
       <w:r>
-        <w:t xml:space="preserve"> without a remainder </w:t>
-      </w:r>
-      <w:r>
-        <w:t xml:space="preserve">then call </w:t>
-      </w:r>
-      <w:r>
-        <w:t>//</w:t>
-      </w:r>
-      <w:r>
-        <w:t xml:space="preserve">function again with the value of </w:t>
+        <w:t xml:space="preserve"> without a remainder then call //function again with the value of </w:t>
       </w:r>
       <w:proofErr w:type="spellStart"/>
       <w:r>
@@ -371,16 +351,7 @@
         <w:ind w:left="720"/>
       </w:pPr>
       <w:r>
-        <w:t>//</w:t>
-      </w:r>
-      <w:r>
-        <w:t>if the number can be divided without a remainder</w:t>
-      </w:r>
-      <w:r>
-        <w:t xml:space="preserve"> </w:t>
-      </w:r>
-      <w:r>
-        <w:t>then it is not a prime number.</w:t>
+        <w:t>//if the number can be divided without a remainder then it is not a prime number.</w:t>
       </w:r>
     </w:p>
     <w:p>
@@ -420,32 +391,26 @@
       </w:r>
     </w:p>
     <w:p>
-      <w:pPr>
-        <w:ind w:left="1440"/>
-      </w:pPr>
-      <w:bookmarkStart w:id="0" w:name="_GoBack"/>
+      <w:r>
+        <w:t xml:space="preserve">Run time: </w:t>
+      </w:r>
+      <w:r>
+        <w:t>(4n-6) + 3</w:t>
+      </w:r>
+    </w:p>
+    <w:p>
+      <w:r>
+        <w:t xml:space="preserve">Big O: </w:t>
+      </w:r>
+      <w:proofErr w:type="gramStart"/>
+      <w:r>
+        <w:t>O(</w:t>
+      </w:r>
+      <w:proofErr w:type="gramEnd"/>
+      <w:r>
+        <w:t>n)</w:t>
+      </w:r>
       <w:bookmarkEnd w:id="0"/>
-    </w:p>
-    <w:p>
-      <w:r>
-        <w:t xml:space="preserve">Run time: </w:t>
-      </w:r>
-      <w:r>
-        <w:t>(4n-6) + 3</w:t>
-      </w:r>
-    </w:p>
-    <w:p>
-      <w:r>
-        <w:t xml:space="preserve">Big O: </w:t>
-      </w:r>
-      <w:proofErr w:type="gramStart"/>
-      <w:r>
-        <w:t>O(</w:t>
-      </w:r>
-      <w:proofErr w:type="gramEnd"/>
-      <w:r>
-        <w:t>n)</w:t>
-      </w:r>
     </w:p>
     <w:sectPr>
       <w:pgSz w:w="11906" w:h="16838"/>

</xml_diff>